<commit_message>
Fix Project-Documents file page
</commit_message>
<xml_diff>
--- a/Project-Documents.docx
+++ b/Project-Documents.docx
@@ -1338,7 +1338,7 @@
         <mc:AlternateContent>
           <mc:Choice Requires="wps">
             <w:drawing>
-              <wp:anchor distT="0" distB="0" distL="114300" distR="114300" simplePos="0" relativeHeight="251657216" behindDoc="0" locked="0" layoutInCell="1" allowOverlap="1" wp14:anchorId="01806F70" wp14:editId="0E0596F7">
+              <wp:anchor distT="0" distB="0" distL="114300" distR="114300" simplePos="0" relativeHeight="251655680" behindDoc="0" locked="0" layoutInCell="1" allowOverlap="1" wp14:anchorId="01806F70" wp14:editId="0E0596F7">
                 <wp:simplePos x="0" y="0"/>
                 <wp:positionH relativeFrom="column">
                   <wp:posOffset>2038350</wp:posOffset>
@@ -1422,7 +1422,7 @@
           </mc:Choice>
           <mc:Fallback>
             <w:pict>
-              <v:rect w14:anchorId="01806F70" id="Rectangle 5" o:spid="_x0000_s1026" style="position:absolute;margin-left:160.5pt;margin-top:101.3pt;width:82.5pt;height:50.5pt;z-index:251657216;visibility:visible;mso-wrap-style:square;mso-width-percent:0;mso-height-percent:0;mso-wrap-distance-left:9pt;mso-wrap-distance-top:0;mso-wrap-distance-right:9pt;mso-wrap-distance-bottom:0;mso-position-horizontal:absolute;mso-position-horizontal-relative:text;mso-position-vertical:absolute;mso-position-vertical-relative:text;mso-width-percent:0;mso-height-percent:0;mso-width-relative:margin;mso-height-relative:margin;v-text-anchor:middle" o:gfxdata="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" fillcolor="white [3201]" strokecolor="white [3212]" strokeweight="2pt">
+              <v:rect w14:anchorId="01806F70" id="Rectangle 5" o:spid="_x0000_s1026" style="position:absolute;margin-left:160.5pt;margin-top:101.3pt;width:82.5pt;height:50.5pt;z-index:251655680;visibility:visible;mso-wrap-style:square;mso-width-percent:0;mso-height-percent:0;mso-wrap-distance-left:9pt;mso-wrap-distance-top:0;mso-wrap-distance-right:9pt;mso-wrap-distance-bottom:0;mso-position-horizontal:absolute;mso-position-horizontal-relative:text;mso-position-vertical:absolute;mso-position-vertical-relative:text;mso-width-percent:0;mso-height-percent:0;mso-width-relative:margin;mso-height-relative:margin;v-text-anchor:middle" o:gfxdata="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" fillcolor="white [3201]" strokecolor="white [3212]" strokeweight="2pt">
                 <v:textbox>
                   <w:txbxContent>
                     <w:p>
@@ -1459,7 +1459,7 @@
         <mc:AlternateContent>
           <mc:Choice Requires="wps">
             <w:drawing>
-              <wp:anchor distT="0" distB="0" distL="114300" distR="114300" simplePos="0" relativeHeight="251659264" behindDoc="0" locked="0" layoutInCell="1" allowOverlap="1" wp14:anchorId="07570185" wp14:editId="4FC496EC">
+              <wp:anchor distT="0" distB="0" distL="114300" distR="114300" simplePos="0" relativeHeight="251658752" behindDoc="0" locked="0" layoutInCell="1" allowOverlap="1" wp14:anchorId="07570185" wp14:editId="4FC496EC">
                 <wp:simplePos x="0" y="0"/>
                 <wp:positionH relativeFrom="column">
                   <wp:posOffset>2082800</wp:posOffset>
@@ -1543,7 +1543,7 @@
           </mc:Choice>
           <mc:Fallback>
             <w:pict>
-              <v:rect w14:anchorId="07570185" id="Rectangle 8" o:spid="_x0000_s1027" style="position:absolute;margin-left:164pt;margin-top:186.3pt;width:82.5pt;height:42pt;z-index:251659264;visibility:visible;mso-wrap-style:square;mso-width-percent:0;mso-height-percent:0;mso-wrap-distance-left:9pt;mso-wrap-distance-top:0;mso-wrap-distance-right:9pt;mso-wrap-distance-bottom:0;mso-position-horizontal:absolute;mso-position-horizontal-relative:text;mso-position-vertical:absolute;mso-position-vertical-relative:text;mso-width-percent:0;mso-height-percent:0;mso-width-relative:margin;mso-height-relative:margin;v-text-anchor:middle" o:gfxdata="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" fillcolor="white [3201]" strokecolor="white [3212]" strokeweight="2pt">
+              <v:rect w14:anchorId="07570185" id="Rectangle 8" o:spid="_x0000_s1027" style="position:absolute;margin-left:164pt;margin-top:186.3pt;width:82.5pt;height:42pt;z-index:251658752;visibility:visible;mso-wrap-style:square;mso-width-percent:0;mso-height-percent:0;mso-wrap-distance-left:9pt;mso-wrap-distance-top:0;mso-wrap-distance-right:9pt;mso-wrap-distance-bottom:0;mso-position-horizontal:absolute;mso-position-horizontal-relative:text;mso-position-vertical:absolute;mso-position-vertical-relative:text;mso-width-percent:0;mso-height-percent:0;mso-width-relative:margin;mso-height-relative:margin;v-text-anchor:middle" o:gfxdata="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" fillcolor="white [3201]" strokecolor="white [3212]" strokeweight="2pt">
                 <v:textbox>
                   <w:txbxContent>
                     <w:p>
@@ -1580,7 +1580,7 @@
         <mc:AlternateContent>
           <mc:Choice Requires="wps">
             <w:drawing>
-              <wp:anchor distT="0" distB="0" distL="114300" distR="114300" simplePos="0" relativeHeight="251659264" behindDoc="0" locked="0" layoutInCell="1" allowOverlap="1" wp14:anchorId="7217B8AC" wp14:editId="0D4C2B8B">
+              <wp:anchor distT="0" distB="0" distL="114300" distR="114300" simplePos="0" relativeHeight="251661824" behindDoc="0" locked="0" layoutInCell="1" allowOverlap="1" wp14:anchorId="7217B8AC" wp14:editId="0D4C2B8B">
                 <wp:simplePos x="0" y="0"/>
                 <wp:positionH relativeFrom="column">
                   <wp:posOffset>2108200</wp:posOffset>
@@ -1671,7 +1671,7 @@
           </mc:Choice>
           <mc:Fallback>
             <w:pict>
-              <v:rect w14:anchorId="7217B8AC" id="Rectangle 2" o:spid="_x0000_s1028" style="position:absolute;margin-left:166pt;margin-top:10.3pt;width:82.5pt;height:42pt;z-index:251659264;visibility:visible;mso-wrap-style:square;mso-width-percent:0;mso-height-percent:0;mso-wrap-distance-left:9pt;mso-wrap-distance-top:0;mso-wrap-distance-right:9pt;mso-wrap-distance-bottom:0;mso-position-horizontal:absolute;mso-position-horizontal-relative:text;mso-position-vertical:absolute;mso-position-vertical-relative:text;mso-width-percent:0;mso-height-percent:0;mso-width-relative:margin;mso-height-relative:margin;v-text-anchor:middle" o:gfxdata="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" fillcolor="white [3201]" strokecolor="white [3212]" strokeweight="2pt">
+              <v:rect w14:anchorId="7217B8AC" id="Rectangle 2" o:spid="_x0000_s1028" style="position:absolute;margin-left:166pt;margin-top:10.3pt;width:82.5pt;height:42pt;z-index:251661824;visibility:visible;mso-wrap-style:square;mso-width-percent:0;mso-height-percent:0;mso-wrap-distance-left:9pt;mso-wrap-distance-top:0;mso-wrap-distance-right:9pt;mso-wrap-distance-bottom:0;mso-position-horizontal:absolute;mso-position-horizontal-relative:text;mso-position-vertical:absolute;mso-position-vertical-relative:text;mso-width-percent:0;mso-height-percent:0;mso-width-relative:margin;mso-height-relative:margin;v-text-anchor:middle" o:gfxdata="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" fillcolor="white [3201]" strokecolor="white [3212]" strokeweight="2pt">
                 <v:textbox>
                   <w:txbxContent>
                     <w:p>
@@ -1946,53 +1946,7 @@
             </w14:gradFill>
           </w14:textFill>
         </w:rPr>
-        <w:t xml:space="preserve">Use </w:t>
-      </w:r>
-      <w:r>
-        <w:rPr>
-          <w:rFonts w:cs="Calibri"/>
-          <w:b/>
-          <w:color w:val="FFFF00"/>
-          <w:sz w:val="32"/>
-          <w:szCs w:val="32"/>
-          <w14:textFill>
-            <w14:gradFill>
-              <w14:gsLst>
-                <w14:gs w14:pos="0">
-                  <w14:srgbClr w14:val="14CD68"/>
-                </w14:gs>
-                <w14:gs w14:pos="100000">
-                  <w14:srgbClr w14:val="035C7D"/>
-                </w14:gs>
-              </w14:gsLst>
-              <w14:lin w14:ang="0" w14:scaled="0"/>
-            </w14:gradFill>
-          </w14:textFill>
-        </w:rPr>
-        <w:t>Case Details</w:t>
-      </w:r>
-      <w:r>
-        <w:rPr>
-          <w:rFonts w:cs="Calibri"/>
-          <w:b/>
-          <w:color w:val="FFFF00"/>
-          <w:sz w:val="32"/>
-          <w:szCs w:val="32"/>
-          <w14:textFill>
-            <w14:gradFill>
-              <w14:gsLst>
-                <w14:gs w14:pos="0">
-                  <w14:srgbClr w14:val="14CD68"/>
-                </w14:gs>
-                <w14:gs w14:pos="100000">
-                  <w14:srgbClr w14:val="035C7D"/>
-                </w14:gs>
-              </w14:gsLst>
-              <w14:lin w14:ang="0" w14:scaled="0"/>
-            </w14:gradFill>
-          </w14:textFill>
-        </w:rPr>
-        <w:t>:</w:t>
+        <w:t>Use Case Details:</w:t>
       </w:r>
     </w:p>
     <w:p>
@@ -2471,10 +2425,10 @@
                   <v:path o:extrusionok="f" gradientshapeok="t" o:connecttype="rect"/>
                   <o:lock v:ext="edit" aspectratio="t"/>
                 </v:shapetype>
-                <v:shape id="_x0000_i1025" type="#_x0000_t75" style="width:427.05pt;height:285.35pt" o:ole="">
+                <v:shape id="_x0000_i1025" type="#_x0000_t75" style="width:427pt;height:285.5pt" o:ole="">
                   <v:imagedata r:id="rId10" o:title=""/>
                 </v:shape>
-                <o:OLEObject Type="Embed" ProgID="Visio.Drawing.11" ShapeID="_x0000_i1025" DrawAspect="Content" ObjectID="_1721539657" r:id="rId11"/>
+                <o:OLEObject Type="Embed" ProgID="Visio.Drawing.11" ShapeID="_x0000_i1025" DrawAspect="Content" ObjectID="_1725363618" r:id="rId11"/>
               </w:object>
             </w:r>
           </w:p>
@@ -2508,34 +2462,7 @@
           <w:sz w:val="32"/>
           <w:szCs w:val="32"/>
         </w:rPr>
-        <w:t>2</w:t>
-      </w:r>
-      <w:r>
-        <w:rPr>
-          <w:rFonts w:cs="Calibri"/>
-          <w:b/>
-          <w:sz w:val="32"/>
-          <w:szCs w:val="32"/>
-        </w:rPr>
-        <w:t>.</w:t>
-      </w:r>
-      <w:r>
-        <w:rPr>
-          <w:rFonts w:cs="Calibri"/>
-          <w:b/>
-          <w:sz w:val="32"/>
-          <w:szCs w:val="32"/>
-        </w:rPr>
-        <w:t>Login</w:t>
-      </w:r>
-      <w:r>
-        <w:rPr>
-          <w:rFonts w:cs="Calibri"/>
-          <w:b/>
-          <w:sz w:val="32"/>
-          <w:szCs w:val="32"/>
-        </w:rPr>
-        <w:t>:</w:t>
+        <w:t>2.Login:</w:t>
       </w:r>
     </w:p>
     <w:tbl>
@@ -2973,10 +2900,10 @@
                 <w:szCs w:val="24"/>
               </w:rPr>
               <w:object w:dxaOrig="8541" w:dyaOrig="4339" w14:anchorId="4C07645E">
-                <v:shape id="_x0000_i1042" type="#_x0000_t75" style="width:427.05pt;height:216.95pt" o:ole="">
+                <v:shape id="_x0000_i1026" type="#_x0000_t75" style="width:427pt;height:217pt" o:ole="">
                   <v:imagedata r:id="rId12" o:title=""/>
                 </v:shape>
-                <o:OLEObject Type="Embed" ProgID="Visio.Drawing.11" ShapeID="_x0000_i1042" DrawAspect="Content" ObjectID="_1721539658" r:id="rId13"/>
+                <o:OLEObject Type="Embed" ProgID="Visio.Drawing.11" ShapeID="_x0000_i1026" DrawAspect="Content" ObjectID="_1725363619" r:id="rId13"/>
               </w:object>
             </w:r>
           </w:p>
@@ -3508,10 +3435,10 @@
                 <w:szCs w:val="24"/>
               </w:rPr>
               <w:object w:dxaOrig="7666" w:dyaOrig="4339" w14:anchorId="5AD3D921">
-                <v:shape id="_x0000_i1041" type="#_x0000_t75" style="width:383.5pt;height:217pt" o:ole="">
+                <v:shape id="_x0000_i1027" type="#_x0000_t75" style="width:383.5pt;height:217pt" o:ole="">
                   <v:imagedata r:id="rId14" o:title=""/>
                 </v:shape>
-                <o:OLEObject Type="Embed" ProgID="Visio.Drawing.11" ShapeID="_x0000_i1041" DrawAspect="Content" ObjectID="_1721539659" r:id="rId15"/>
+                <o:OLEObject Type="Embed" ProgID="Visio.Drawing.11" ShapeID="_x0000_i1027" DrawAspect="Content" ObjectID="_1725363620" r:id="rId15"/>
               </w:object>
             </w:r>
           </w:p>
@@ -3552,34 +3479,7 @@
           <w:szCs w:val="32"/>
         </w:rPr>
         <w:lastRenderedPageBreak/>
-        <w:t>4</w:t>
-      </w:r>
-      <w:r>
-        <w:rPr>
-          <w:rFonts w:cs="Calibri"/>
-          <w:b/>
-          <w:sz w:val="32"/>
-          <w:szCs w:val="32"/>
-        </w:rPr>
-        <w:t>.</w:t>
-      </w:r>
-      <w:r>
-        <w:rPr>
-          <w:rFonts w:cs="Calibri"/>
-          <w:b/>
-          <w:sz w:val="32"/>
-          <w:szCs w:val="32"/>
-        </w:rPr>
-        <w:t>Products</w:t>
-      </w:r>
-      <w:r>
-        <w:rPr>
-          <w:rFonts w:cs="Calibri"/>
-          <w:b/>
-          <w:sz w:val="32"/>
-          <w:szCs w:val="32"/>
-        </w:rPr>
-        <w:t>:</w:t>
+        <w:t>4.Products:</w:t>
       </w:r>
     </w:p>
     <w:tbl>
@@ -4012,10 +3912,10 @@
                 <w:szCs w:val="24"/>
               </w:rPr>
               <w:object w:dxaOrig="8182" w:dyaOrig="4699" w14:anchorId="747D7075">
-                <v:shape id="_x0000_i1046" type="#_x0000_t75" style="width:409pt;height:235pt" o:ole="">
+                <v:shape id="_x0000_i1028" type="#_x0000_t75" style="width:409pt;height:235pt" o:ole="">
                   <v:imagedata r:id="rId16" o:title=""/>
                 </v:shape>
-                <o:OLEObject Type="Embed" ProgID="Visio.Drawing.11" ShapeID="_x0000_i1046" DrawAspect="Content" ObjectID="_1721539660" r:id="rId17"/>
+                <o:OLEObject Type="Embed" ProgID="Visio.Drawing.11" ShapeID="_x0000_i1028" DrawAspect="Content" ObjectID="_1725363621" r:id="rId17"/>
               </w:object>
             </w:r>
           </w:p>
@@ -4519,10 +4419,10 @@
                 <w:szCs w:val="24"/>
               </w:rPr>
               <w:object w:dxaOrig="8182" w:dyaOrig="4699" w14:anchorId="40E93F3E">
-                <v:shape id="_x0000_i1047" type="#_x0000_t75" style="width:409pt;height:235pt" o:ole="">
+                <v:shape id="_x0000_i1029" type="#_x0000_t75" style="width:409pt;height:235pt" o:ole="">
                   <v:imagedata r:id="rId18" o:title=""/>
                 </v:shape>
-                <o:OLEObject Type="Embed" ProgID="Visio.Drawing.11" ShapeID="_x0000_i1047" DrawAspect="Content" ObjectID="_1721539661" r:id="rId19"/>
+                <o:OLEObject Type="Embed" ProgID="Visio.Drawing.11" ShapeID="_x0000_i1029" DrawAspect="Content" ObjectID="_1725363622" r:id="rId19"/>
               </w:object>
             </w:r>
           </w:p>
@@ -4593,109 +4493,11 @@
         </w:rPr>
       </w:pPr>
     </w:p>
-    <w:p>
-      <w:pPr>
-        <w:rPr>
-          <w:rFonts w:cs="Calibri"/>
-          <w:b/>
-        </w:rPr>
-      </w:pPr>
-    </w:p>
-    <w:p>
-      <w:pPr>
-        <w:rPr>
-          <w:rFonts w:cs="Calibri"/>
-          <w:b/>
-        </w:rPr>
-      </w:pPr>
-    </w:p>
-    <w:p>
-      <w:pPr>
-        <w:spacing w:after="0" w:line="240" w:lineRule="auto"/>
-        <w:ind w:left="720"/>
-        <w:rPr>
-          <w:rFonts w:cs="Calibri"/>
-          <w:b/>
-          <w:sz w:val="32"/>
-          <w:szCs w:val="32"/>
-        </w:rPr>
-      </w:pPr>
-      <w:bookmarkStart w:id="4" w:name="_Toc238051586"/>
-      <w:bookmarkStart w:id="5" w:name="_Toc239978769"/>
-      <w:bookmarkStart w:id="6" w:name="_Toc238221613"/>
-      <w:bookmarkStart w:id="7" w:name="_Toc238051635"/>
-      <w:bookmarkStart w:id="8" w:name="_Toc237970706"/>
-      <w:r>
-        <w:rPr>
-          <w:rFonts w:cs="Calibri"/>
-          <w:b/>
-          <w:sz w:val="32"/>
-          <w:szCs w:val="32"/>
-        </w:rPr>
-        <w:br w:type="page"/>
-      </w:r>
-    </w:p>
-    <w:bookmarkEnd w:id="4"/>
-    <w:bookmarkEnd w:id="5"/>
-    <w:bookmarkEnd w:id="6"/>
-    <w:bookmarkEnd w:id="7"/>
-    <w:bookmarkEnd w:id="8"/>
-    <w:p>
-      <w:pPr>
-        <w:rPr>
-          <w:rFonts w:cs="Calibri"/>
-          <w:lang w:eastAsia="zh-CN"/>
-        </w:rPr>
-      </w:pPr>
-    </w:p>
-    <w:p>
-      <w:pPr>
-        <w:rPr>
-          <w:rFonts w:cs="Calibri"/>
-          <w:lang w:eastAsia="zh-CN"/>
-        </w:rPr>
-      </w:pPr>
-    </w:p>
-    <w:p>
-      <w:pPr>
-        <w:rPr>
-          <w:rFonts w:cs="Calibri"/>
-          <w:b/>
-        </w:rPr>
-      </w:pPr>
-    </w:p>
-    <w:p>
-      <w:pPr>
-        <w:spacing w:after="0" w:line="240" w:lineRule="auto"/>
-        <w:rPr>
-          <w:rFonts w:cs="Calibri"/>
-          <w:sz w:val="32"/>
-          <w:szCs w:val="32"/>
-        </w:rPr>
-      </w:pPr>
-      <w:r>
-        <w:rPr>
-          <w:rFonts w:cs="Calibri"/>
-        </w:rPr>
-        <w:br w:type="page"/>
-      </w:r>
-    </w:p>
-    <w:p>
-      <w:r>
-        <w:rPr>
-          <w:rFonts w:cs="Calibri"/>
-          <w:b/>
-          <w:sz w:val="24"/>
-          <w:szCs w:val="24"/>
-        </w:rPr>
-        <w:lastRenderedPageBreak/>
-        <w:br w:type="page"/>
-      </w:r>
-      <w:bookmarkEnd w:id="0"/>
-      <w:bookmarkEnd w:id="1"/>
-      <w:bookmarkEnd w:id="2"/>
-      <w:bookmarkEnd w:id="3"/>
-    </w:p>
+    <w:bookmarkEnd w:id="0"/>
+    <w:bookmarkEnd w:id="1"/>
+    <w:bookmarkEnd w:id="2"/>
+    <w:bookmarkEnd w:id="3"/>
+    <w:p/>
     <w:sectPr>
       <w:footerReference w:type="default" r:id="rId20"/>
       <w:pgSz w:w="12240" w:h="15840"/>

</xml_diff>